<commit_message>
only input files remain, output deleted
</commit_message>
<xml_diff>
--- a/_examples/document/fill-out-form/form.docx
+++ b/_examples/document/fill-out-form/form.docx
@@ -1,6 +1,6 @@
 
 <file path=word/document.xml><?xml version="1.0" encoding="utf-8"?>
-<w:document xmlns:wpc="http://schemas.microsoft.com/office/word/2010/wordprocessingCanvas" xmlns:mo="http://schemas.microsoft.com/office/mac/office/2008/main" xmlns:mc="http://schemas.openxmlformats.org/markup-compatibility/2006" xmlns:mv="urn:schemas-microsoft-com:mac:vml" xmlns:o="urn:schemas-microsoft-com:office:office" xmlns:r="http://schemas.openxmlformats.org/officeDocument/2006/relationships" xmlns:m="http://schemas.openxmlformats.org/officeDocument/2006/math" xmlns:v="urn:schemas-microsoft-com:vml" xmlns:wp14="http://schemas.microsoft.com/office/word/2010/wordprocessingDrawing" xmlns:wp="http://schemas.openxmlformats.org/drawingml/2006/wordprocessingDrawing" xmlns:w10="urn:schemas-microsoft-com:office:word" xmlns:w="http://schemas.openxmlformats.org/wordprocessingml/2006/main" xmlns:w14="http://schemas.microsoft.com/office/word/2010/wordml" xmlns:w15="http://schemas.microsoft.com/office/word/2012/wordml" xmlns:wpg="http://schemas.microsoft.com/office/word/2010/wordprocessingGroup" xmlns:wpi="http://schemas.microsoft.com/office/word/2010/wordprocessingInk" xmlns:wne="http://schemas.microsoft.com/office/word/2006/wordml" xmlns:wps="http://schemas.microsoft.com/office/word/2010/wordprocessingShape" mc:Ignorable="w14 w15 wp14">
+<w:document xmlns:wpc="http://schemas.microsoft.com/office/word/2010/wordprocessingCanvas" xmlns:cx="http://schemas.microsoft.com/office/drawing/2014/chartex" xmlns:cx1="http://schemas.microsoft.com/office/drawing/2015/9/8/chartex" xmlns:cx2="http://schemas.microsoft.com/office/drawing/2015/10/21/chartex" xmlns:cx3="http://schemas.microsoft.com/office/drawing/2016/5/9/chartex" xmlns:cx4="http://schemas.microsoft.com/office/drawing/2016/5/10/chartex" xmlns:cx5="http://schemas.microsoft.com/office/drawing/2016/5/11/chartex" xmlns:cx6="http://schemas.microsoft.com/office/drawing/2016/5/12/chartex" xmlns:cx7="http://schemas.microsoft.com/office/drawing/2016/5/13/chartex" xmlns:cx8="http://schemas.microsoft.com/office/drawing/2016/5/14/chartex" xmlns:mc="http://schemas.openxmlformats.org/markup-compatibility/2006" xmlns:aink="http://schemas.microsoft.com/office/drawing/2016/ink" xmlns:am3d="http://schemas.microsoft.com/office/drawing/2017/model3d" xmlns:o="urn:schemas-microsoft-com:office:office" xmlns:r="http://schemas.openxmlformats.org/officeDocument/2006/relationships" xmlns:m="http://schemas.openxmlformats.org/officeDocument/2006/math" xmlns:v="urn:schemas-microsoft-com:vml" xmlns:wp14="http://schemas.microsoft.com/office/word/2010/wordprocessingDrawing" xmlns:wp="http://schemas.openxmlformats.org/drawingml/2006/wordprocessingDrawing" xmlns:w10="urn:schemas-microsoft-com:office:word" xmlns:w="http://schemas.openxmlformats.org/wordprocessingml/2006/main" xmlns:w14="http://schemas.microsoft.com/office/word/2010/wordml" xmlns:w15="http://schemas.microsoft.com/office/word/2012/wordml" xmlns:w16cex="http://schemas.microsoft.com/office/word/2018/wordml/cex" xmlns:w16cid="http://schemas.microsoft.com/office/word/2016/wordml/cid" xmlns:w16="http://schemas.microsoft.com/office/word/2018/wordml" xmlns:w16se="http://schemas.microsoft.com/office/word/2015/wordml/symex" xmlns:wpg="http://schemas.microsoft.com/office/word/2010/wordprocessingGroup" xmlns:wpi="http://schemas.microsoft.com/office/word/2010/wordprocessingInk" xmlns:wne="http://schemas.microsoft.com/office/word/2006/wordml" xmlns:wps="http://schemas.microsoft.com/office/word/2010/wordprocessingShape" mc:Ignorable="w14 w15 w16se w16cid w16 w16cex wp14">
   <w:body>
     <w:p>
       <w:r>
@@ -78,6 +78,9 @@
       <w:bookmarkStart w:id="1" w:name="checkbox"/>
       <w:r>
         <w:instrText xml:space="preserve"> FORMCHECKBOX </w:instrText>
+      </w:r>
+      <w:r>
+        <w:fldChar w:fldCharType="separate"/>
       </w:r>
       <w:r>
         <w:fldChar w:fldCharType="end"/>
@@ -107,14 +110,18 @@
         <w:instrText xml:space="preserve"> FORMDROPDOWN </w:instrText>
       </w:r>
       <w:r>
+        <w:fldChar w:fldCharType="separate"/>
+      </w:r>
+      <w:r>
         <w:fldChar w:fldCharType="end"/>
       </w:r>
       <w:bookmarkEnd w:id="2"/>
     </w:p>
+    <w:p/>
     <w:sectPr>
-      <w:pgSz w:w="12240" w:h="15840"/>
-      <w:pgMar w:top="1440" w:right="1440" w:bottom="1440" w:left="1440" w:header="720" w:footer="720" w:gutter="0"/>
-      <w:cols w:space="720"/>
+      <w:pgSz w:w="11906" w:h="16838"/>
+      <w:pgMar w:top="1440" w:right="1440" w:bottom="1440" w:left="1440" w:header="708" w:footer="708" w:gutter="0"/>
+      <w:cols w:space="708"/>
       <w:docGrid w:linePitch="360"/>
     </w:sectPr>
   </w:body>
@@ -122,19 +129,19 @@
 </file>
 
 <file path=word/styles.xml><?xml version="1.0" encoding="utf-8"?>
-<w:styles xmlns:mc="http://schemas.openxmlformats.org/markup-compatibility/2006" xmlns:r="http://schemas.openxmlformats.org/officeDocument/2006/relationships" xmlns:w="http://schemas.openxmlformats.org/wordprocessingml/2006/main" xmlns:w14="http://schemas.microsoft.com/office/word/2010/wordml" xmlns:w15="http://schemas.microsoft.com/office/word/2012/wordml" mc:Ignorable="w14 w15">
+<w:styles xmlns:mc="http://schemas.openxmlformats.org/markup-compatibility/2006" xmlns:r="http://schemas.openxmlformats.org/officeDocument/2006/relationships" xmlns:w="http://schemas.openxmlformats.org/wordprocessingml/2006/main" xmlns:w14="http://schemas.microsoft.com/office/word/2010/wordml" xmlns:w15="http://schemas.microsoft.com/office/word/2012/wordml" xmlns:w16cex="http://schemas.microsoft.com/office/word/2018/wordml/cex" xmlns:w16cid="http://schemas.microsoft.com/office/word/2016/wordml/cid" xmlns:w16="http://schemas.microsoft.com/office/word/2018/wordml" xmlns:w16se="http://schemas.microsoft.com/office/word/2015/wordml/symex" mc:Ignorable="w14 w15 w16se w16cid w16 w16cex">
   <w:docDefaults>
     <w:rPrDefault>
       <w:rPr>
         <w:rFonts w:asciiTheme="minorHAnsi" w:eastAsiaTheme="minorHAnsi" w:hAnsiTheme="minorHAnsi" w:cstheme="minorBidi"/>
         <w:sz w:val="24"/>
         <w:szCs w:val="24"/>
-        <w:lang w:val="en-US" w:eastAsia="en-US" w:bidi="ar-SA"/>
+        <w:lang w:val="en-RU" w:eastAsia="en-US" w:bidi="ar-SA"/>
       </w:rPr>
     </w:rPrDefault>
     <w:pPrDefault/>
   </w:docDefaults>
-  <w:latentStyles w:defLockedState="0" w:defUIPriority="99" w:defSemiHidden="0" w:defUnhideWhenUsed="0" w:defQFormat="0" w:count="382">
+  <w:latentStyles w:defLockedState="0" w:defUIPriority="99" w:defSemiHidden="0" w:defUnhideWhenUsed="0" w:defQFormat="0" w:count="376">
     <w:lsdException w:name="Normal" w:uiPriority="0" w:qFormat="1"/>
     <w:lsdException w:name="heading 1" w:uiPriority="9" w:qFormat="1"/>
     <w:lsdException w:name="heading 2" w:semiHidden="1" w:uiPriority="9" w:unhideWhenUsed="1" w:qFormat="1"/>
@@ -291,15 +298,6 @@
     <w:lsdException w:name="Balloon Text" w:semiHidden="1" w:unhideWhenUsed="1"/>
     <w:lsdException w:name="Table Grid" w:uiPriority="39"/>
     <w:lsdException w:name="Table Theme" w:semiHidden="1" w:unhideWhenUsed="1"/>
-    <w:lsdException w:name="Note Level 1" w:semiHidden="1" w:unhideWhenUsed="1"/>
-    <w:lsdException w:name="Note Level 2" w:semiHidden="1" w:unhideWhenUsed="1"/>
-    <w:lsdException w:name="Note Level 3" w:semiHidden="1" w:unhideWhenUsed="1"/>
-    <w:lsdException w:name="Note Level 4" w:semiHidden="1" w:unhideWhenUsed="1"/>
-    <w:lsdException w:name="Note Level 5" w:semiHidden="1" w:unhideWhenUsed="1"/>
-    <w:lsdException w:name="Note Level 6" w:semiHidden="1" w:unhideWhenUsed="1"/>
-    <w:lsdException w:name="Note Level 7" w:semiHidden="1" w:unhideWhenUsed="1"/>
-    <w:lsdException w:name="Note Level 8" w:semiHidden="1" w:unhideWhenUsed="1"/>
-    <w:lsdException w:name="Note Level 9" w:semiHidden="1" w:unhideWhenUsed="1"/>
     <w:lsdException w:name="Placeholder Text" w:semiHidden="1"/>
     <w:lsdException w:name="No Spacing" w:uiPriority="1" w:qFormat="1"/>
     <w:lsdException w:name="Light Shading" w:uiPriority="60"/>
@@ -517,10 +515,17 @@
     <w:lsdException w:name="List Table 7 Colorful Accent 6" w:uiPriority="52"/>
     <w:lsdException w:name="Mention" w:semiHidden="1" w:unhideWhenUsed="1"/>
     <w:lsdException w:name="Smart Hyperlink" w:semiHidden="1" w:unhideWhenUsed="1"/>
+    <w:lsdException w:name="Hashtag" w:semiHidden="1" w:unhideWhenUsed="1"/>
+    <w:lsdException w:name="Unresolved Mention" w:semiHidden="1" w:unhideWhenUsed="1"/>
+    <w:lsdException w:name="Smart Link" w:semiHidden="1" w:unhideWhenUsed="1"/>
   </w:latentStyles>
   <w:style w:type="paragraph" w:default="1" w:styleId="Normal">
     <w:name w:val="Normal"/>
     <w:qFormat/>
+    <w:rsid w:val="00E52719"/>
+    <w:rPr>
+      <w:lang w:val="en-US"/>
+    </w:rPr>
   </w:style>
   <w:style w:type="character" w:default="1" w:styleId="DefaultParagraphFont">
     <w:name w:val="Default Paragraph Font"/>
@@ -598,9 +603,9 @@
         <a:latin typeface="Calibri Light" panose="020F0302020204030204"/>
         <a:ea typeface=""/>
         <a:cs typeface=""/>
-        <a:font script="Jpan" typeface="Yu Gothic Light"/>
+        <a:font script="Jpan" typeface="游ゴシック Light"/>
         <a:font script="Hang" typeface="맑은 고딕"/>
-        <a:font script="Hans" typeface="DengXian Light"/>
+        <a:font script="Hans" typeface="等线 Light"/>
         <a:font script="Hant" typeface="新細明體"/>
         <a:font script="Arab" typeface="Times New Roman"/>
         <a:font script="Hebr" typeface="Times New Roman"/>
@@ -628,14 +633,31 @@
         <a:font script="Viet" typeface="Times New Roman"/>
         <a:font script="Uigh" typeface="Microsoft Uighur"/>
         <a:font script="Geor" typeface="Sylfaen"/>
+        <a:font script="Armn" typeface="Arial"/>
+        <a:font script="Bugi" typeface="Leelawadee UI"/>
+        <a:font script="Bopo" typeface="Microsoft JhengHei"/>
+        <a:font script="Java" typeface="Javanese Text"/>
+        <a:font script="Lisu" typeface="Segoe UI"/>
+        <a:font script="Mymr" typeface="Myanmar Text"/>
+        <a:font script="Nkoo" typeface="Ebrima"/>
+        <a:font script="Olck" typeface="Nirmala UI"/>
+        <a:font script="Osma" typeface="Ebrima"/>
+        <a:font script="Phag" typeface="Phagspa"/>
+        <a:font script="Syrn" typeface="Estrangelo Edessa"/>
+        <a:font script="Syrj" typeface="Estrangelo Edessa"/>
+        <a:font script="Syre" typeface="Estrangelo Edessa"/>
+        <a:font script="Sora" typeface="Nirmala UI"/>
+        <a:font script="Tale" typeface="Microsoft Tai Le"/>
+        <a:font script="Talu" typeface="Microsoft New Tai Lue"/>
+        <a:font script="Tfng" typeface="Ebrima"/>
       </a:majorFont>
       <a:minorFont>
         <a:latin typeface="Calibri" panose="020F0502020204030204"/>
         <a:ea typeface=""/>
         <a:cs typeface=""/>
-        <a:font script="Jpan" typeface="Yu Mincho"/>
+        <a:font script="Jpan" typeface="游明朝"/>
         <a:font script="Hang" typeface="맑은 고딕"/>
-        <a:font script="Hans" typeface="DengXian"/>
+        <a:font script="Hans" typeface="等线"/>
         <a:font script="Hant" typeface="新細明體"/>
         <a:font script="Arab" typeface="Arial"/>
         <a:font script="Hebr" typeface="Arial"/>
@@ -663,6 +685,23 @@
         <a:font script="Viet" typeface="Arial"/>
         <a:font script="Uigh" typeface="Microsoft Uighur"/>
         <a:font script="Geor" typeface="Sylfaen"/>
+        <a:font script="Armn" typeface="Arial"/>
+        <a:font script="Bugi" typeface="Leelawadee UI"/>
+        <a:font script="Bopo" typeface="Microsoft JhengHei"/>
+        <a:font script="Java" typeface="Javanese Text"/>
+        <a:font script="Lisu" typeface="Segoe UI"/>
+        <a:font script="Mymr" typeface="Myanmar Text"/>
+        <a:font script="Nkoo" typeface="Ebrima"/>
+        <a:font script="Olck" typeface="Nirmala UI"/>
+        <a:font script="Osma" typeface="Ebrima"/>
+        <a:font script="Phag" typeface="Phagspa"/>
+        <a:font script="Syrn" typeface="Estrangelo Edessa"/>
+        <a:font script="Syrj" typeface="Estrangelo Edessa"/>
+        <a:font script="Syre" typeface="Estrangelo Edessa"/>
+        <a:font script="Sora" typeface="Nirmala UI"/>
+        <a:font script="Tale" typeface="Microsoft Tai Le"/>
+        <a:font script="Talu" typeface="Microsoft New Tai Lue"/>
+        <a:font script="Tfng" typeface="Ebrima"/>
       </a:minorFont>
     </a:fontScheme>
     <a:fmtScheme name="Office">

</xml_diff>